<commit_message>
Update Testing Sheet for Hangman.docx
</commit_message>
<xml_diff>
--- a/Testing Sheet for Hangman.docx
+++ b/Testing Sheet for Hangman.docx
@@ -724,13 +724,7 @@
           </w:tcPr>
           <w:p>
             <w:r>
-              <w:t xml:space="preserve">Testing </w:t>
-            </w:r>
-            <w:r>
-              <w:t>7</w:t>
-            </w:r>
-            <w:r>
-              <w:t>.</w:t>
+              <w:t>Testing 7.</w:t>
             </w:r>
           </w:p>
         </w:tc>
@@ -740,7 +734,7 @@
           </w:tcPr>
           <w:p>
             <w:r>
-              <w:t>Wordlist.txt file is present and readable</w:t>
+              <w:t>No lines shown when the user guessed a word correct</w:t>
             </w:r>
           </w:p>
         </w:tc>
@@ -750,7 +744,7 @@
           </w:tcPr>
           <w:p>
             <w:r>
-              <w:t>Yes, it is working as it is and it reply what it is imputed</w:t>
+              <w:t>Yes, it is working</w:t>
             </w:r>
           </w:p>
         </w:tc>
@@ -763,7 +757,7 @@
               <w:rPr>
                 <w:noProof/>
               </w:rPr>
-              <w:t>All I done was putting the words into a note page then save it.</w:t>
+              <w:t>The reason that it wasn’t working is because at the beginning there isnt a blank section and the code 0 is start with the line so now it is all fixed</w:t>
             </w:r>
           </w:p>
         </w:tc>
@@ -792,6 +786,7 @@
           </w:tcPr>
           <w:p>
             <w:r>
+              <w:lastRenderedPageBreak/>
               <w:t>Test Code</w:t>
             </w:r>
           </w:p>
@@ -837,14 +832,7 @@
           </w:tcPr>
           <w:p>
             <w:r>
-              <w:lastRenderedPageBreak/>
-              <w:t xml:space="preserve">Testing </w:t>
-            </w:r>
-            <w:r>
-              <w:t>8</w:t>
-            </w:r>
-            <w:r>
-              <w:t>.</w:t>
+              <w:t>Testing 8.</w:t>
             </w:r>
           </w:p>
         </w:tc>
@@ -852,19 +840,31 @@
           <w:tcPr>
             <w:tcW w:w="2426" w:type="dxa"/>
           </w:tcPr>
-          <w:p/>
+          <w:p>
+            <w:r>
+              <w:t>Asking if the user want to play again. If so, it will start playing a new round</w:t>
+            </w:r>
+          </w:p>
         </w:tc>
         <w:tc>
           <w:tcPr>
             <w:tcW w:w="1827" w:type="dxa"/>
           </w:tcPr>
-          <w:p/>
+          <w:p>
+            <w:r>
+              <w:t>No, it isn’t working</w:t>
+            </w:r>
+          </w:p>
         </w:tc>
         <w:tc>
           <w:tcPr>
             <w:tcW w:w="3492" w:type="dxa"/>
           </w:tcPr>
-          <w:p/>
+          <w:p>
+            <w:r>
+              <w:t>It will reset back to the beginning where the game ask user the name and the rules</w:t>
+            </w:r>
+          </w:p>
         </w:tc>
       </w:tr>
     </w:tbl>
@@ -936,13 +936,7 @@
           </w:tcPr>
           <w:p>
             <w:r>
-              <w:t xml:space="preserve">Testing </w:t>
-            </w:r>
-            <w:r>
-              <w:t>9</w:t>
-            </w:r>
-            <w:r>
-              <w:t>.</w:t>
+              <w:t>Testing 9.</w:t>
             </w:r>
           </w:p>
         </w:tc>
@@ -950,7 +944,11 @@
           <w:tcPr>
             <w:tcW w:w="2426" w:type="dxa"/>
           </w:tcPr>
-          <w:p/>
+          <w:p>
+            <w:r>
+              <w:t>Asking if the user want to play again. If so, it will start playing a new round</w:t>
+            </w:r>
+          </w:p>
         </w:tc>
         <w:tc>
           <w:tcPr>

</xml_diff>